<commit_message>
Progress Report - Outline
</commit_message>
<xml_diff>
--- a/Deliverables/Midterm Report/Midterm Report.docx
+++ b/Deliverables/Midterm Report/Midterm Report.docx
@@ -86,7 +86,13 @@
         <w:t>Inth,</w:t>
       </w:r>
       <w:r>
-        <w:t xml:space="preserve"> an 18-key synthesizer with multiple synth modulations and </w:t>
+        <w:t xml:space="preserve"> a</w:t>
+      </w:r>
+      <w:r>
+        <w:t xml:space="preserve"> 17</w:t>
+      </w:r>
+      <w:r>
+        <w:t xml:space="preserve">-key synthesizer with multiple synth modulations and </w:t>
       </w:r>
       <w:r>
         <w:t>multi-</w:t>
@@ -119,7 +125,48 @@
         <w:t>FPGA, and e</w:t>
       </w:r>
       <w:r>
-        <w:t xml:space="preserve">ach switch, from left to right, will be mapped to a particular frequency corresponding to notes on a traditional keyboard, expanding through an octave and a half. </w:t>
+        <w:t>ach switch, from left to right, will be mapped to a particular frequency corresponding to notes on a traditional keyboard, expanding through an octave and a half.</w:t>
+      </w:r>
+      <w:r>
+        <w:t xml:space="preserve"> We plan to </w:t>
+      </w:r>
+      <w:r>
+        <w:t>implement</w:t>
+      </w:r>
+      <w:r>
+        <w:t xml:space="preserve"> </w:t>
+      </w:r>
+      <w:r>
+        <w:t>JS</w:t>
+      </w:r>
+      <w:r>
+        <w:rPr>
+          <w:vertAlign w:val="superscript"/>
+        </w:rPr>
+        <w:t>3</w:t>
+      </w:r>
+      <w:r>
+        <w:t>Inth</w:t>
+      </w:r>
+      <w:r>
+        <w:t xml:space="preserve"> by creating VHDL entities that will take the inputs of which keys are turned on, get the corresponding notes from a ROM, add up the notes, amplify the result based on the current volume level</w:t>
+      </w:r>
+      <w:r>
+        <w:t>, output this resultant sound</w:t>
+      </w:r>
+      <w:r>
+        <w:t xml:space="preserve"> to the speakers</w:t>
+      </w:r>
+      <w:r>
+        <w:t>, and display inform</w:t>
+      </w:r>
+      <w:r>
+        <w:t>ation about the current state on</w:t>
+      </w:r>
+      <w:bookmarkStart w:id="0" w:name="_GoBack"/>
+      <w:bookmarkEnd w:id="0"/>
+      <w:r>
+        <w:t xml:space="preserve"> the monitor.</w:t>
       </w:r>
     </w:p>
     <w:p>
@@ -205,8 +252,6 @@
       <w:r>
         <w:t>iagram:</w:t>
       </w:r>
-      <w:bookmarkStart w:id="0" w:name="_GoBack"/>
-      <w:bookmarkEnd w:id="0"/>
     </w:p>
     <w:p>
       <w:r>
@@ -282,25 +327,16 @@
           <w:sz w:val="24"/>
           <w:szCs w:val="24"/>
         </w:rPr>
-        <w:t xml:space="preserve">This section is where you describe your design in detail. Begin with an overview of your design and follow this with sections describing particular sub-systems and features. Describe the data that is passed between functional units? If it is a streaming architecture, analyze the required sampling rate of data between functional units. What optimizations are you using or planning to use to meet design constraints (area, performance, timing, </w:t>
+        <w:t xml:space="preserve">This section is where you describe your design in detail. Begin with an overview of your design and follow this with sections describing particular sub-systems and features. Describe the </w:t>
       </w:r>
-      <w:proofErr w:type="spellStart"/>
       <w:r>
         <w:rPr>
           <w:rFonts w:eastAsia="Times New Roman" w:cs="Times New Roman"/>
           <w:sz w:val="24"/>
           <w:szCs w:val="24"/>
         </w:rPr>
-        <w:t>etc</w:t>
-      </w:r>
-      <w:proofErr w:type="spellEnd"/>
-      <w:r>
-        <w:rPr>
-          <w:rFonts w:eastAsia="Times New Roman" w:cs="Times New Roman"/>
-          <w:sz w:val="24"/>
-          <w:szCs w:val="24"/>
-        </w:rPr>
-        <w:t>).</w:t>
+        <w:lastRenderedPageBreak/>
+        <w:t>data that is passed between functional units? If it is a streaming architecture, analyze the required sampling rate of data between functional units. What optimizations are you using or planning to use to meet design constraints (area, performance, timing, etc).</w:t>
       </w:r>
     </w:p>
     <w:p>
@@ -308,7 +344,6 @@
         <w:ind w:left="720" w:firstLine="720"/>
       </w:pPr>
       <w:r>
-        <w:lastRenderedPageBreak/>
         <w:t>All inputs and outputs are sent through FIFO buffer to preserve the integrity of the signals. Initially, we have 18 switch inputs which are connected to a read-only memory (ROM). Each switch input will correspond to a point in memory which will then be outputted to a frequency adder. Additionally, we will be multiplying the output of the frequency adder by a certain amount determined by the state of the octave state machine.</w:t>
       </w:r>
     </w:p>
@@ -402,25 +437,7 @@
           <w:sz w:val="24"/>
           <w:szCs w:val="24"/>
         </w:rPr>
-        <w:t xml:space="preserve">Provide an updated </w:t>
-      </w:r>
-      <w:proofErr w:type="spellStart"/>
-      <w:r>
-        <w:rPr>
-          <w:rFonts w:eastAsia="Times New Roman" w:cs="Times New Roman"/>
-          <w:sz w:val="24"/>
-          <w:szCs w:val="24"/>
-        </w:rPr>
-        <w:t>gantt</w:t>
-      </w:r>
-      <w:proofErr w:type="spellEnd"/>
-      <w:r>
-        <w:rPr>
-          <w:rFonts w:eastAsia="Times New Roman" w:cs="Times New Roman"/>
-          <w:sz w:val="24"/>
-          <w:szCs w:val="24"/>
-        </w:rPr>
-        <w:t xml:space="preserve"> chart and description of where you are at in terms of completion of tasks. What are the next steps? If you have synthesized your design, have you placed it on the board? What is required to complete the design on schedule?</w:t>
+        <w:t>Provide an updated gantt chart and description of where you are at in terms of completion of tasks. What are the next steps? If you have synthesized your design, have you placed it on the board? What is required to complete the design on schedule?</w:t>
       </w:r>
     </w:p>
     <w:p>
@@ -1228,17 +1245,8 @@
                 <w:rFonts w:ascii="Calibri" w:eastAsia="Times New Roman" w:hAnsi="Calibri" w:cs="Times New Roman"/>
                 <w:color w:val="000000"/>
               </w:rPr>
-              <w:t xml:space="preserve">8 </w:t>
-            </w:r>
-            <w:proofErr w:type="spellStart"/>
-            <w:r>
-              <w:rPr>
-                <w:rFonts w:ascii="Calibri" w:eastAsia="Times New Roman" w:hAnsi="Calibri" w:cs="Times New Roman"/>
-                <w:color w:val="000000"/>
-              </w:rPr>
-              <w:t>hrs</w:t>
-            </w:r>
-            <w:proofErr w:type="spellEnd"/>
+              <w:t>8 hrs</w:t>
+            </w:r>
           </w:p>
         </w:tc>
         <w:tc>
@@ -1478,17 +1486,8 @@
                 <w:rFonts w:ascii="Calibri" w:eastAsia="Times New Roman" w:hAnsi="Calibri" w:cs="Times New Roman"/>
                 <w:color w:val="000000"/>
               </w:rPr>
-              <w:t xml:space="preserve">2 </w:t>
-            </w:r>
-            <w:proofErr w:type="spellStart"/>
-            <w:r>
-              <w:rPr>
-                <w:rFonts w:ascii="Calibri" w:eastAsia="Times New Roman" w:hAnsi="Calibri" w:cs="Times New Roman"/>
-                <w:color w:val="000000"/>
-              </w:rPr>
-              <w:t>hrs</w:t>
-            </w:r>
-            <w:proofErr w:type="spellEnd"/>
+              <w:t>2 hrs</w:t>
+            </w:r>
           </w:p>
         </w:tc>
         <w:tc>
@@ -1952,17 +1951,8 @@
                 <w:rFonts w:ascii="Calibri" w:eastAsia="Times New Roman" w:hAnsi="Calibri" w:cs="Times New Roman"/>
                 <w:color w:val="000000"/>
               </w:rPr>
-              <w:t xml:space="preserve">5 </w:t>
-            </w:r>
-            <w:proofErr w:type="spellStart"/>
-            <w:r>
-              <w:rPr>
-                <w:rFonts w:ascii="Calibri" w:eastAsia="Times New Roman" w:hAnsi="Calibri" w:cs="Times New Roman"/>
-                <w:color w:val="000000"/>
-              </w:rPr>
-              <w:t>hrs</w:t>
-            </w:r>
-            <w:proofErr w:type="spellEnd"/>
+              <w:t>5 hrs</w:t>
+            </w:r>
           </w:p>
         </w:tc>
         <w:tc>
@@ -2396,17 +2386,8 @@
                 <w:rFonts w:ascii="Calibri" w:eastAsia="Times New Roman" w:hAnsi="Calibri" w:cs="Times New Roman"/>
                 <w:color w:val="000000"/>
               </w:rPr>
-              <w:t xml:space="preserve">8 </w:t>
-            </w:r>
-            <w:proofErr w:type="spellStart"/>
-            <w:r>
-              <w:rPr>
-                <w:rFonts w:ascii="Calibri" w:eastAsia="Times New Roman" w:hAnsi="Calibri" w:cs="Times New Roman"/>
-                <w:color w:val="000000"/>
-              </w:rPr>
-              <w:t>hrs</w:t>
-            </w:r>
-            <w:proofErr w:type="spellEnd"/>
+              <w:t>8 hrs</w:t>
+            </w:r>
           </w:p>
         </w:tc>
         <w:tc>
@@ -2611,17 +2592,8 @@
                 <w:rFonts w:ascii="Calibri" w:eastAsia="Times New Roman" w:hAnsi="Calibri" w:cs="Times New Roman"/>
                 <w:color w:val="000000"/>
               </w:rPr>
-              <w:t xml:space="preserve">2 </w:t>
-            </w:r>
-            <w:proofErr w:type="spellStart"/>
-            <w:r>
-              <w:rPr>
-                <w:rFonts w:ascii="Calibri" w:eastAsia="Times New Roman" w:hAnsi="Calibri" w:cs="Times New Roman"/>
-                <w:color w:val="000000"/>
-              </w:rPr>
-              <w:t>hrs</w:t>
-            </w:r>
-            <w:proofErr w:type="spellEnd"/>
+              <w:t>2 hrs</w:t>
+            </w:r>
           </w:p>
         </w:tc>
         <w:tc>
@@ -2796,6 +2768,7 @@
                 <w:rFonts w:ascii="Calibri" w:eastAsia="Times New Roman" w:hAnsi="Calibri" w:cs="Times New Roman"/>
                 <w:color w:val="000000"/>
               </w:rPr>
+              <w:lastRenderedPageBreak/>
               <w:t xml:space="preserve">         Write test bench</w:t>
             </w:r>
           </w:p>
@@ -2826,17 +2799,8 @@
                 <w:rFonts w:ascii="Calibri" w:eastAsia="Times New Roman" w:hAnsi="Calibri" w:cs="Times New Roman"/>
                 <w:color w:val="000000"/>
               </w:rPr>
-              <w:t xml:space="preserve">2 </w:t>
-            </w:r>
-            <w:proofErr w:type="spellStart"/>
-            <w:r>
-              <w:rPr>
-                <w:rFonts w:ascii="Calibri" w:eastAsia="Times New Roman" w:hAnsi="Calibri" w:cs="Times New Roman"/>
-                <w:color w:val="000000"/>
-              </w:rPr>
-              <w:t>hrs</w:t>
-            </w:r>
-            <w:proofErr w:type="spellEnd"/>
+              <w:t>2 hrs</w:t>
+            </w:r>
           </w:p>
         </w:tc>
         <w:tc>
@@ -3041,17 +3005,8 @@
                 <w:rFonts w:ascii="Calibri" w:eastAsia="Times New Roman" w:hAnsi="Calibri" w:cs="Times New Roman"/>
                 <w:color w:val="000000"/>
               </w:rPr>
-              <w:t xml:space="preserve">6 </w:t>
-            </w:r>
-            <w:proofErr w:type="spellStart"/>
-            <w:r>
-              <w:rPr>
-                <w:rFonts w:ascii="Calibri" w:eastAsia="Times New Roman" w:hAnsi="Calibri" w:cs="Times New Roman"/>
-                <w:color w:val="000000"/>
-              </w:rPr>
-              <w:t>hrs</w:t>
-            </w:r>
-            <w:proofErr w:type="spellEnd"/>
+              <w:t>6 hrs</w:t>
+            </w:r>
           </w:p>
         </w:tc>
         <w:tc>
@@ -3227,7 +3182,6 @@
                 <w:rFonts w:ascii="Calibri" w:eastAsia="Times New Roman" w:hAnsi="Calibri" w:cs="Times New Roman"/>
                 <w:color w:val="000000"/>
               </w:rPr>
-              <w:lastRenderedPageBreak/>
               <w:t xml:space="preserve">         VGA Done</w:t>
             </w:r>
           </w:p>
@@ -3913,17 +3867,8 @@
                 <w:rFonts w:ascii="Calibri" w:eastAsia="Times New Roman" w:hAnsi="Calibri" w:cs="Times New Roman"/>
                 <w:color w:val="000000"/>
               </w:rPr>
-              <w:t xml:space="preserve">8 </w:t>
-            </w:r>
-            <w:proofErr w:type="spellStart"/>
-            <w:r>
-              <w:rPr>
-                <w:rFonts w:ascii="Calibri" w:eastAsia="Times New Roman" w:hAnsi="Calibri" w:cs="Times New Roman"/>
-                <w:color w:val="000000"/>
-              </w:rPr>
-              <w:t>hrs</w:t>
-            </w:r>
-            <w:proofErr w:type="spellEnd"/>
+              <w:t>8 hrs</w:t>
+            </w:r>
           </w:p>
         </w:tc>
         <w:tc>
@@ -4388,17 +4333,8 @@
                 <w:rFonts w:ascii="Calibri" w:eastAsia="Times New Roman" w:hAnsi="Calibri" w:cs="Times New Roman"/>
                 <w:color w:val="000000"/>
               </w:rPr>
-              <w:t xml:space="preserve">4 </w:t>
-            </w:r>
-            <w:proofErr w:type="spellStart"/>
-            <w:r>
-              <w:rPr>
-                <w:rFonts w:ascii="Calibri" w:eastAsia="Times New Roman" w:hAnsi="Calibri" w:cs="Times New Roman"/>
-                <w:color w:val="000000"/>
-              </w:rPr>
-              <w:t>hrs</w:t>
-            </w:r>
-            <w:proofErr w:type="spellEnd"/>
+              <w:t>4 hrs</w:t>
+            </w:r>
           </w:p>
         </w:tc>
         <w:tc>
@@ -4610,17 +4546,8 @@
                 <w:rFonts w:ascii="Calibri" w:eastAsia="Times New Roman" w:hAnsi="Calibri" w:cs="Times New Roman"/>
                 <w:color w:val="000000"/>
               </w:rPr>
-              <w:t xml:space="preserve">4 </w:t>
-            </w:r>
-            <w:proofErr w:type="spellStart"/>
-            <w:r>
-              <w:rPr>
-                <w:rFonts w:ascii="Calibri" w:eastAsia="Times New Roman" w:hAnsi="Calibri" w:cs="Times New Roman"/>
-                <w:color w:val="000000"/>
-              </w:rPr>
-              <w:t>hrs</w:t>
-            </w:r>
-            <w:proofErr w:type="spellEnd"/>
+              <w:t>4 hrs</w:t>
+            </w:r>
           </w:p>
         </w:tc>
         <w:tc>
@@ -4832,17 +4759,8 @@
                 <w:rFonts w:ascii="Calibri" w:eastAsia="Times New Roman" w:hAnsi="Calibri" w:cs="Times New Roman"/>
                 <w:color w:val="000000"/>
               </w:rPr>
-              <w:t xml:space="preserve">6 </w:t>
-            </w:r>
-            <w:proofErr w:type="spellStart"/>
-            <w:r>
-              <w:rPr>
-                <w:rFonts w:ascii="Calibri" w:eastAsia="Times New Roman" w:hAnsi="Calibri" w:cs="Times New Roman"/>
-                <w:color w:val="000000"/>
-              </w:rPr>
-              <w:t>hrs</w:t>
-            </w:r>
-            <w:proofErr w:type="spellEnd"/>
+              <w:t>6 hrs</w:t>
+            </w:r>
           </w:p>
         </w:tc>
         <w:tc>
@@ -5055,17 +4973,8 @@
                 <w:rFonts w:ascii="Calibri" w:eastAsia="Times New Roman" w:hAnsi="Calibri" w:cs="Times New Roman"/>
                 <w:color w:val="000000"/>
               </w:rPr>
-              <w:t xml:space="preserve">3 </w:t>
-            </w:r>
-            <w:proofErr w:type="spellStart"/>
-            <w:r>
-              <w:rPr>
-                <w:rFonts w:ascii="Calibri" w:eastAsia="Times New Roman" w:hAnsi="Calibri" w:cs="Times New Roman"/>
-                <w:color w:val="000000"/>
-              </w:rPr>
-              <w:t>hrs</w:t>
-            </w:r>
-            <w:proofErr w:type="spellEnd"/>
+              <w:t>3 hrs</w:t>
+            </w:r>
           </w:p>
         </w:tc>
         <w:tc>
@@ -5277,17 +5186,8 @@
                 <w:rFonts w:ascii="Calibri" w:eastAsia="Times New Roman" w:hAnsi="Calibri" w:cs="Times New Roman"/>
                 <w:color w:val="000000"/>
               </w:rPr>
-              <w:t xml:space="preserve">4 </w:t>
-            </w:r>
-            <w:proofErr w:type="spellStart"/>
-            <w:r>
-              <w:rPr>
-                <w:rFonts w:ascii="Calibri" w:eastAsia="Times New Roman" w:hAnsi="Calibri" w:cs="Times New Roman"/>
-                <w:color w:val="000000"/>
-              </w:rPr>
-              <w:t>hrs</w:t>
-            </w:r>
-            <w:proofErr w:type="spellEnd"/>
+              <w:t>4 hrs</w:t>
+            </w:r>
           </w:p>
         </w:tc>
         <w:tc>
@@ -6386,17 +6286,8 @@
                 <w:rFonts w:ascii="Calibri" w:eastAsia="Times New Roman" w:hAnsi="Calibri" w:cs="Times New Roman"/>
                 <w:color w:val="000000"/>
               </w:rPr>
-              <w:t xml:space="preserve">6 </w:t>
-            </w:r>
-            <w:proofErr w:type="spellStart"/>
-            <w:r>
-              <w:rPr>
-                <w:rFonts w:ascii="Calibri" w:eastAsia="Times New Roman" w:hAnsi="Calibri" w:cs="Times New Roman"/>
-                <w:color w:val="000000"/>
-              </w:rPr>
-              <w:t>hrs</w:t>
-            </w:r>
-            <w:proofErr w:type="spellEnd"/>
+              <w:t>6 hrs</w:t>
+            </w:r>
           </w:p>
         </w:tc>
         <w:tc>
@@ -6860,17 +6751,8 @@
                 <w:rFonts w:ascii="Calibri" w:eastAsia="Times New Roman" w:hAnsi="Calibri" w:cs="Times New Roman"/>
                 <w:color w:val="000000"/>
               </w:rPr>
-              <w:t xml:space="preserve">2 </w:t>
-            </w:r>
-            <w:proofErr w:type="spellStart"/>
-            <w:r>
-              <w:rPr>
-                <w:rFonts w:ascii="Calibri" w:eastAsia="Times New Roman" w:hAnsi="Calibri" w:cs="Times New Roman"/>
-                <w:color w:val="000000"/>
-              </w:rPr>
-              <w:t>hrs</w:t>
-            </w:r>
-            <w:proofErr w:type="spellEnd"/>
+              <w:t>2 hrs</w:t>
+            </w:r>
           </w:p>
         </w:tc>
         <w:tc>
@@ -7075,17 +6957,8 @@
                 <w:rFonts w:ascii="Calibri" w:eastAsia="Times New Roman" w:hAnsi="Calibri" w:cs="Times New Roman"/>
                 <w:color w:val="000000"/>
               </w:rPr>
-              <w:t xml:space="preserve">3 </w:t>
-            </w:r>
-            <w:proofErr w:type="spellStart"/>
-            <w:r>
-              <w:rPr>
-                <w:rFonts w:ascii="Calibri" w:eastAsia="Times New Roman" w:hAnsi="Calibri" w:cs="Times New Roman"/>
-                <w:color w:val="000000"/>
-              </w:rPr>
-              <w:t>hrs</w:t>
-            </w:r>
-            <w:proofErr w:type="spellEnd"/>
+              <w:t>3 hrs</w:t>
+            </w:r>
           </w:p>
         </w:tc>
         <w:tc>
@@ -7290,17 +7163,8 @@
                 <w:rFonts w:ascii="Calibri" w:eastAsia="Times New Roman" w:hAnsi="Calibri" w:cs="Times New Roman"/>
                 <w:color w:val="000000"/>
               </w:rPr>
-              <w:t xml:space="preserve">4 </w:t>
-            </w:r>
-            <w:proofErr w:type="spellStart"/>
-            <w:r>
-              <w:rPr>
-                <w:rFonts w:ascii="Calibri" w:eastAsia="Times New Roman" w:hAnsi="Calibri" w:cs="Times New Roman"/>
-                <w:color w:val="000000"/>
-              </w:rPr>
-              <w:t>hrs</w:t>
-            </w:r>
-            <w:proofErr w:type="spellEnd"/>
+              <w:t>4 hrs</w:t>
+            </w:r>
           </w:p>
         </w:tc>
         <w:tc>
@@ -7476,56 +7340,38 @@
                 <w:rFonts w:ascii="Calibri" w:eastAsia="Times New Roman" w:hAnsi="Calibri" w:cs="Times New Roman"/>
                 <w:color w:val="000000"/>
               </w:rPr>
-              <w:t xml:space="preserve">            Design </w:t>
-            </w:r>
-            <w:proofErr w:type="spellStart"/>
-            <w:r>
-              <w:rPr>
-                <w:rFonts w:ascii="Calibri" w:eastAsia="Times New Roman" w:hAnsi="Calibri" w:cs="Times New Roman"/>
-                <w:color w:val="000000"/>
-              </w:rPr>
-              <w:t>testbench</w:t>
-            </w:r>
-            <w:proofErr w:type="spellEnd"/>
-          </w:p>
-        </w:tc>
-        <w:tc>
-          <w:tcPr>
-            <w:tcW w:w="0" w:type="auto"/>
-            <w:tcBorders>
-              <w:top w:val="nil"/>
-              <w:left w:val="nil"/>
-              <w:bottom w:val="single" w:sz="4" w:space="0" w:color="B1BBCC"/>
-              <w:right w:val="single" w:sz="4" w:space="0" w:color="B1BBCC"/>
-            </w:tcBorders>
-            <w:shd w:val="clear" w:color="000000" w:fill="FFFFFF"/>
-            <w:vAlign w:val="center"/>
-            <w:hideMark/>
-          </w:tcPr>
-          <w:p>
-            <w:pPr>
-              <w:spacing w:after="0" w:line="240" w:lineRule="auto"/>
-              <w:rPr>
-                <w:rFonts w:ascii="Calibri" w:eastAsia="Times New Roman" w:hAnsi="Calibri" w:cs="Times New Roman"/>
-                <w:color w:val="000000"/>
-              </w:rPr>
-            </w:pPr>
-            <w:r>
-              <w:rPr>
-                <w:rFonts w:ascii="Calibri" w:eastAsia="Times New Roman" w:hAnsi="Calibri" w:cs="Times New Roman"/>
-                <w:color w:val="000000"/>
-              </w:rPr>
-              <w:t xml:space="preserve">2 </w:t>
-            </w:r>
-            <w:proofErr w:type="spellStart"/>
-            <w:r>
-              <w:rPr>
-                <w:rFonts w:ascii="Calibri" w:eastAsia="Times New Roman" w:hAnsi="Calibri" w:cs="Times New Roman"/>
-                <w:color w:val="000000"/>
-              </w:rPr>
-              <w:t>hrs</w:t>
-            </w:r>
-            <w:proofErr w:type="spellEnd"/>
+              <w:t xml:space="preserve">            Design testbench</w:t>
+            </w:r>
+          </w:p>
+        </w:tc>
+        <w:tc>
+          <w:tcPr>
+            <w:tcW w:w="0" w:type="auto"/>
+            <w:tcBorders>
+              <w:top w:val="nil"/>
+              <w:left w:val="nil"/>
+              <w:bottom w:val="single" w:sz="4" w:space="0" w:color="B1BBCC"/>
+              <w:right w:val="single" w:sz="4" w:space="0" w:color="B1BBCC"/>
+            </w:tcBorders>
+            <w:shd w:val="clear" w:color="000000" w:fill="FFFFFF"/>
+            <w:vAlign w:val="center"/>
+            <w:hideMark/>
+          </w:tcPr>
+          <w:p>
+            <w:pPr>
+              <w:spacing w:after="0" w:line="240" w:lineRule="auto"/>
+              <w:rPr>
+                <w:rFonts w:ascii="Calibri" w:eastAsia="Times New Roman" w:hAnsi="Calibri" w:cs="Times New Roman"/>
+                <w:color w:val="000000"/>
+              </w:rPr>
+            </w:pPr>
+            <w:r>
+              <w:rPr>
+                <w:rFonts w:ascii="Calibri" w:eastAsia="Times New Roman" w:hAnsi="Calibri" w:cs="Times New Roman"/>
+                <w:color w:val="000000"/>
+              </w:rPr>
+              <w:t>2 hrs</w:t>
+            </w:r>
           </w:p>
         </w:tc>
         <w:tc>
@@ -7765,17 +7611,8 @@
                 <w:rFonts w:ascii="Calibri" w:eastAsia="Times New Roman" w:hAnsi="Calibri" w:cs="Times New Roman"/>
                 <w:color w:val="000000"/>
               </w:rPr>
-              <w:t xml:space="preserve">3 </w:t>
-            </w:r>
-            <w:proofErr w:type="spellStart"/>
-            <w:r>
-              <w:rPr>
-                <w:rFonts w:ascii="Calibri" w:eastAsia="Times New Roman" w:hAnsi="Calibri" w:cs="Times New Roman"/>
-                <w:color w:val="000000"/>
-              </w:rPr>
-              <w:t>hrs</w:t>
-            </w:r>
-            <w:proofErr w:type="spellEnd"/>
+              <w:t>3 hrs</w:t>
+            </w:r>
           </w:p>
         </w:tc>
         <w:tc>
@@ -8606,6 +8443,7 @@
                 <w:rFonts w:ascii="Calibri" w:eastAsia="Times New Roman" w:hAnsi="Calibri" w:cs="Times New Roman"/>
                 <w:color w:val="000000"/>
               </w:rPr>
+              <w:lastRenderedPageBreak/>
               <w:t xml:space="preserve">            Determine how to add signals</w:t>
             </w:r>
           </w:p>
@@ -8636,17 +8474,8 @@
                 <w:rFonts w:ascii="Calibri" w:eastAsia="Times New Roman" w:hAnsi="Calibri" w:cs="Times New Roman"/>
                 <w:color w:val="000000"/>
               </w:rPr>
-              <w:t xml:space="preserve">4 </w:t>
-            </w:r>
-            <w:proofErr w:type="spellStart"/>
-            <w:r>
-              <w:rPr>
-                <w:rFonts w:ascii="Calibri" w:eastAsia="Times New Roman" w:hAnsi="Calibri" w:cs="Times New Roman"/>
-                <w:color w:val="000000"/>
-              </w:rPr>
-              <w:t>hrs</w:t>
-            </w:r>
-            <w:proofErr w:type="spellEnd"/>
+              <w:t>4 hrs</w:t>
+            </w:r>
           </w:p>
         </w:tc>
         <w:tc>
@@ -9080,7 +8909,6 @@
                 <w:rFonts w:ascii="Calibri" w:eastAsia="Times New Roman" w:hAnsi="Calibri" w:cs="Times New Roman"/>
                 <w:color w:val="000000"/>
               </w:rPr>
-              <w:lastRenderedPageBreak/>
               <w:t xml:space="preserve">            Write Inputs</w:t>
             </w:r>
           </w:p>
@@ -9111,17 +8939,8 @@
                 <w:rFonts w:ascii="Calibri" w:eastAsia="Times New Roman" w:hAnsi="Calibri" w:cs="Times New Roman"/>
                 <w:color w:val="000000"/>
               </w:rPr>
-              <w:t xml:space="preserve">2 </w:t>
-            </w:r>
-            <w:proofErr w:type="spellStart"/>
-            <w:r>
-              <w:rPr>
-                <w:rFonts w:ascii="Calibri" w:eastAsia="Times New Roman" w:hAnsi="Calibri" w:cs="Times New Roman"/>
-                <w:color w:val="000000"/>
-              </w:rPr>
-              <w:t>hrs</w:t>
-            </w:r>
-            <w:proofErr w:type="spellEnd"/>
+              <w:t>2 hrs</w:t>
+            </w:r>
           </w:p>
         </w:tc>
         <w:tc>
@@ -9333,17 +9152,8 @@
                 <w:rFonts w:ascii="Calibri" w:eastAsia="Times New Roman" w:hAnsi="Calibri" w:cs="Times New Roman"/>
                 <w:color w:val="000000"/>
               </w:rPr>
-              <w:t xml:space="preserve">3 </w:t>
-            </w:r>
-            <w:proofErr w:type="spellStart"/>
-            <w:r>
-              <w:rPr>
-                <w:rFonts w:ascii="Calibri" w:eastAsia="Times New Roman" w:hAnsi="Calibri" w:cs="Times New Roman"/>
-                <w:color w:val="000000"/>
-              </w:rPr>
-              <w:t>hrs</w:t>
-            </w:r>
-            <w:proofErr w:type="spellEnd"/>
+              <w:t>3 hrs</w:t>
+            </w:r>
           </w:p>
         </w:tc>
         <w:tc>
@@ -9555,17 +9365,8 @@
                 <w:rFonts w:ascii="Calibri" w:eastAsia="Times New Roman" w:hAnsi="Calibri" w:cs="Times New Roman"/>
                 <w:color w:val="000000"/>
               </w:rPr>
-              <w:t xml:space="preserve">3 </w:t>
-            </w:r>
-            <w:proofErr w:type="spellStart"/>
-            <w:r>
-              <w:rPr>
-                <w:rFonts w:ascii="Calibri" w:eastAsia="Times New Roman" w:hAnsi="Calibri" w:cs="Times New Roman"/>
-                <w:color w:val="000000"/>
-              </w:rPr>
-              <w:t>hrs</w:t>
-            </w:r>
-            <w:proofErr w:type="spellEnd"/>
+              <w:t>3 hrs</w:t>
+            </w:r>
           </w:p>
         </w:tc>
         <w:tc>
@@ -9777,17 +9578,8 @@
                 <w:rFonts w:ascii="Calibri" w:eastAsia="Times New Roman" w:hAnsi="Calibri" w:cs="Times New Roman"/>
                 <w:color w:val="000000"/>
               </w:rPr>
-              <w:t xml:space="preserve">3 </w:t>
-            </w:r>
-            <w:proofErr w:type="spellStart"/>
-            <w:r>
-              <w:rPr>
-                <w:rFonts w:ascii="Calibri" w:eastAsia="Times New Roman" w:hAnsi="Calibri" w:cs="Times New Roman"/>
-                <w:color w:val="000000"/>
-              </w:rPr>
-              <w:t>hrs</w:t>
-            </w:r>
-            <w:proofErr w:type="spellEnd"/>
+              <w:t>3 hrs</w:t>
+            </w:r>
           </w:p>
         </w:tc>
         <w:tc>
@@ -9993,17 +9785,8 @@
                 <w:rFonts w:ascii="Calibri" w:eastAsia="Times New Roman" w:hAnsi="Calibri" w:cs="Times New Roman"/>
                 <w:color w:val="000000"/>
               </w:rPr>
-              <w:t xml:space="preserve">2 </w:t>
-            </w:r>
-            <w:proofErr w:type="spellStart"/>
-            <w:r>
-              <w:rPr>
-                <w:rFonts w:ascii="Calibri" w:eastAsia="Times New Roman" w:hAnsi="Calibri" w:cs="Times New Roman"/>
-                <w:color w:val="000000"/>
-              </w:rPr>
-              <w:t>hrs</w:t>
-            </w:r>
-            <w:proofErr w:type="spellEnd"/>
+              <w:t>2 hrs</w:t>
+            </w:r>
           </w:p>
         </w:tc>
         <w:tc>
@@ -10243,17 +10026,8 @@
                 <w:rFonts w:ascii="Calibri" w:eastAsia="Times New Roman" w:hAnsi="Calibri" w:cs="Times New Roman"/>
                 <w:color w:val="000000"/>
               </w:rPr>
-              <w:t xml:space="preserve">3 </w:t>
-            </w:r>
-            <w:proofErr w:type="spellStart"/>
-            <w:r>
-              <w:rPr>
-                <w:rFonts w:ascii="Calibri" w:eastAsia="Times New Roman" w:hAnsi="Calibri" w:cs="Times New Roman"/>
-                <w:color w:val="000000"/>
-              </w:rPr>
-              <w:t>hrs</w:t>
-            </w:r>
-            <w:proofErr w:type="spellEnd"/>
+              <w:t>3 hrs</w:t>
+            </w:r>
           </w:p>
         </w:tc>
         <w:tc>
@@ -10889,17 +10663,8 @@
                 <w:rFonts w:ascii="Calibri" w:eastAsia="Times New Roman" w:hAnsi="Calibri" w:cs="Times New Roman"/>
                 <w:color w:val="000000"/>
               </w:rPr>
-              <w:t xml:space="preserve">2 </w:t>
-            </w:r>
-            <w:proofErr w:type="spellStart"/>
-            <w:r>
-              <w:rPr>
-                <w:rFonts w:ascii="Calibri" w:eastAsia="Times New Roman" w:hAnsi="Calibri" w:cs="Times New Roman"/>
-                <w:color w:val="000000"/>
-              </w:rPr>
-              <w:t>hrs</w:t>
-            </w:r>
-            <w:proofErr w:type="spellEnd"/>
+              <w:t>2 hrs</w:t>
+            </w:r>
           </w:p>
         </w:tc>
         <w:tc>
@@ -11104,17 +10869,8 @@
                 <w:rFonts w:ascii="Calibri" w:eastAsia="Times New Roman" w:hAnsi="Calibri" w:cs="Times New Roman"/>
                 <w:color w:val="000000"/>
               </w:rPr>
-              <w:t xml:space="preserve">3 </w:t>
-            </w:r>
-            <w:proofErr w:type="spellStart"/>
-            <w:r>
-              <w:rPr>
-                <w:rFonts w:ascii="Calibri" w:eastAsia="Times New Roman" w:hAnsi="Calibri" w:cs="Times New Roman"/>
-                <w:color w:val="000000"/>
-              </w:rPr>
-              <w:t>hrs</w:t>
-            </w:r>
-            <w:proofErr w:type="spellEnd"/>
+              <w:t>3 hrs</w:t>
+            </w:r>
           </w:p>
         </w:tc>
         <w:tc>
@@ -11320,17 +11076,8 @@
                 <w:rFonts w:ascii="Calibri" w:eastAsia="Times New Roman" w:hAnsi="Calibri" w:cs="Times New Roman"/>
                 <w:color w:val="000000"/>
               </w:rPr>
-              <w:t xml:space="preserve">2 </w:t>
-            </w:r>
-            <w:proofErr w:type="spellStart"/>
-            <w:r>
-              <w:rPr>
-                <w:rFonts w:ascii="Calibri" w:eastAsia="Times New Roman" w:hAnsi="Calibri" w:cs="Times New Roman"/>
-                <w:color w:val="000000"/>
-              </w:rPr>
-              <w:t>hrs</w:t>
-            </w:r>
-            <w:proofErr w:type="spellEnd"/>
+              <w:t>2 hrs</w:t>
+            </w:r>
           </w:p>
         </w:tc>
         <w:tc>
@@ -11536,17 +11283,8 @@
                 <w:rFonts w:ascii="Calibri" w:eastAsia="Times New Roman" w:hAnsi="Calibri" w:cs="Times New Roman"/>
                 <w:color w:val="000000"/>
               </w:rPr>
-              <w:t xml:space="preserve">4 </w:t>
-            </w:r>
-            <w:proofErr w:type="spellStart"/>
-            <w:r>
-              <w:rPr>
-                <w:rFonts w:ascii="Calibri" w:eastAsia="Times New Roman" w:hAnsi="Calibri" w:cs="Times New Roman"/>
-                <w:color w:val="000000"/>
-              </w:rPr>
-              <w:t>hrs</w:t>
-            </w:r>
-            <w:proofErr w:type="spellEnd"/>
+              <w:t>4 hrs</w:t>
+            </w:r>
           </w:p>
         </w:tc>
         <w:tc>
@@ -12188,17 +11926,8 @@
                 <w:rFonts w:ascii="Calibri" w:eastAsia="Times New Roman" w:hAnsi="Calibri" w:cs="Times New Roman"/>
                 <w:color w:val="000000"/>
               </w:rPr>
-              <w:t xml:space="preserve">2 </w:t>
-            </w:r>
-            <w:proofErr w:type="spellStart"/>
-            <w:r>
-              <w:rPr>
-                <w:rFonts w:ascii="Calibri" w:eastAsia="Times New Roman" w:hAnsi="Calibri" w:cs="Times New Roman"/>
-                <w:color w:val="000000"/>
-              </w:rPr>
-              <w:t>hrs</w:t>
-            </w:r>
-            <w:proofErr w:type="spellEnd"/>
+              <w:t>2 hrs</w:t>
+            </w:r>
           </w:p>
         </w:tc>
         <w:tc>
@@ -12438,17 +12167,8 @@
                 <w:rFonts w:ascii="Calibri" w:eastAsia="Times New Roman" w:hAnsi="Calibri" w:cs="Times New Roman"/>
                 <w:color w:val="000000"/>
               </w:rPr>
-              <w:t xml:space="preserve">6 </w:t>
-            </w:r>
-            <w:proofErr w:type="spellStart"/>
-            <w:r>
-              <w:rPr>
-                <w:rFonts w:ascii="Calibri" w:eastAsia="Times New Roman" w:hAnsi="Calibri" w:cs="Times New Roman"/>
-                <w:color w:val="000000"/>
-              </w:rPr>
-              <w:t>hrs</w:t>
-            </w:r>
-            <w:proofErr w:type="spellEnd"/>
+              <w:t>6 hrs</w:t>
+            </w:r>
           </w:p>
         </w:tc>
         <w:tc>
@@ -13160,17 +12880,8 @@
                 <w:rFonts w:ascii="Calibri" w:eastAsia="Times New Roman" w:hAnsi="Calibri" w:cs="Times New Roman"/>
                 <w:color w:val="000000"/>
               </w:rPr>
-              <w:t xml:space="preserve">2 </w:t>
-            </w:r>
-            <w:proofErr w:type="spellStart"/>
-            <w:r>
-              <w:rPr>
-                <w:rFonts w:ascii="Calibri" w:eastAsia="Times New Roman" w:hAnsi="Calibri" w:cs="Times New Roman"/>
-                <w:color w:val="000000"/>
-              </w:rPr>
-              <w:t>hrs</w:t>
-            </w:r>
-            <w:proofErr w:type="spellEnd"/>
+              <w:t>2 hrs</w:t>
+            </w:r>
           </w:p>
         </w:tc>
         <w:tc>
@@ -13445,17 +13156,8 @@
                 <w:rFonts w:ascii="Calibri" w:eastAsia="Times New Roman" w:hAnsi="Calibri" w:cs="Times New Roman"/>
                 <w:color w:val="000000"/>
               </w:rPr>
-              <w:t xml:space="preserve">6 </w:t>
-            </w:r>
-            <w:proofErr w:type="spellStart"/>
-            <w:r>
-              <w:rPr>
-                <w:rFonts w:ascii="Calibri" w:eastAsia="Times New Roman" w:hAnsi="Calibri" w:cs="Times New Roman"/>
-                <w:color w:val="000000"/>
-              </w:rPr>
-              <w:t>hrs</w:t>
-            </w:r>
-            <w:proofErr w:type="spellEnd"/>
+              <w:t>6 hrs</w:t>
+            </w:r>
           </w:p>
         </w:tc>
         <w:tc>
@@ -14136,6 +13838,7 @@
                 <w:bCs/>
                 <w:color w:val="000000"/>
               </w:rPr>
+              <w:lastRenderedPageBreak/>
               <w:t xml:space="preserve">   Documentation</w:t>
             </w:r>
           </w:p>
@@ -14386,17 +14089,8 @@
                 <w:rFonts w:ascii="Calibri" w:eastAsia="Times New Roman" w:hAnsi="Calibri" w:cs="Times New Roman"/>
                 <w:color w:val="000000"/>
               </w:rPr>
-              <w:t xml:space="preserve">3 </w:t>
-            </w:r>
-            <w:proofErr w:type="spellStart"/>
-            <w:r>
-              <w:rPr>
-                <w:rFonts w:ascii="Calibri" w:eastAsia="Times New Roman" w:hAnsi="Calibri" w:cs="Times New Roman"/>
-                <w:color w:val="000000"/>
-              </w:rPr>
-              <w:t>hrs</w:t>
-            </w:r>
-            <w:proofErr w:type="spellEnd"/>
+              <w:t>3 hrs</w:t>
+            </w:r>
           </w:p>
         </w:tc>
         <w:tc>
@@ -14635,7 +14329,6 @@
                 <w:rFonts w:ascii="Calibri" w:eastAsia="Times New Roman" w:hAnsi="Calibri" w:cs="Times New Roman"/>
                 <w:color w:val="000000"/>
               </w:rPr>
-              <w:lastRenderedPageBreak/>
               <w:t xml:space="preserve">      Write Final Report</w:t>
             </w:r>
           </w:p>
@@ -14666,17 +14359,8 @@
                 <w:rFonts w:ascii="Calibri" w:eastAsia="Times New Roman" w:hAnsi="Calibri" w:cs="Times New Roman"/>
                 <w:color w:val="000000"/>
               </w:rPr>
-              <w:t xml:space="preserve">5 </w:t>
-            </w:r>
-            <w:proofErr w:type="spellStart"/>
-            <w:r>
-              <w:rPr>
-                <w:rFonts w:ascii="Calibri" w:eastAsia="Times New Roman" w:hAnsi="Calibri" w:cs="Times New Roman"/>
-                <w:color w:val="000000"/>
-              </w:rPr>
-              <w:t>hrs</w:t>
-            </w:r>
-            <w:proofErr w:type="spellEnd"/>
+              <w:t>5 hrs</w:t>
+            </w:r>
           </w:p>
         </w:tc>
         <w:tc>

</xml_diff>